<commit_message>
move some submission info to ms
</commit_message>
<xml_diff>
--- a/Writing/Extra submission info.docx
+++ b/Writing/Extra submission info.docx
@@ -736,265 +736,6 @@
         <w:lastRenderedPageBreak/>
         <w:t>Marine coastal biogeochemistry and ecosystems ecology; Anthropogenic impacts on nutrient and carbon cycling across land-ocean continuum; Coastal silica cycling, sediment denitrification and nitrogen fixation; Climate change and biogeochemical cycles</w:t>
       </w:r>
-    </w:p>
-    <w:p/>
-    <w:p>
-      <w:pPr>
-        <w:spacing w:line="480" w:lineRule="auto"/>
-        <w:rPr>
-          <w:b/>
-          <w:bCs/>
-        </w:rPr>
-      </w:pPr>
-    </w:p>
-    <w:p>
-      <w:pPr>
-        <w:spacing w:line="480" w:lineRule="auto"/>
-        <w:rPr>
-          <w:b/>
-          <w:bCs/>
-        </w:rPr>
-      </w:pPr>
-    </w:p>
-    <w:p>
-      <w:pPr>
-        <w:spacing w:line="480" w:lineRule="auto"/>
-        <w:rPr>
-          <w:b/>
-          <w:bCs/>
-        </w:rPr>
-      </w:pPr>
-      <w:r>
-        <w:rPr>
-          <w:b/>
-          <w:bCs/>
-        </w:rPr>
-        <w:t>Author Contribution Statement:</w:t>
-      </w:r>
-    </w:p>
-    <w:p>
-      <w:pPr>
-        <w:spacing w:line="480" w:lineRule="auto"/>
-      </w:pPr>
-      <w:r>
-        <w:t>EGL: Conceptualization</w:t>
-      </w:r>
-      <w:r>
-        <w:t xml:space="preserve"> (equal)</w:t>
-      </w:r>
-      <w:r>
-        <w:t>; formal analysis; investigation</w:t>
-      </w:r>
-      <w:r>
-        <w:t xml:space="preserve"> (lead)</w:t>
-      </w:r>
-      <w:r>
-        <w:t>; methodology</w:t>
-      </w:r>
-      <w:r>
-        <w:t xml:space="preserve"> (lead)</w:t>
-      </w:r>
-      <w:r>
-        <w:t>; visualization; writing – original draft preparation</w:t>
-      </w:r>
-      <w:r>
-        <w:t xml:space="preserve">. </w:t>
-      </w:r>
-      <w:r>
-        <w:t>CMA: Conceptualization</w:t>
-      </w:r>
-      <w:r>
-        <w:t xml:space="preserve"> (supporting)</w:t>
-      </w:r>
-      <w:r>
-        <w:t>; investigation</w:t>
-      </w:r>
-      <w:r>
-        <w:t xml:space="preserve"> (equal)</w:t>
-      </w:r>
-      <w:r>
-        <w:t>; methodology</w:t>
-      </w:r>
-      <w:r>
-        <w:t xml:space="preserve"> (equal). </w:t>
-      </w:r>
-      <w:r>
-        <w:t>KDC: Conceptualization</w:t>
-      </w:r>
-      <w:r>
-        <w:t xml:space="preserve"> (supporting)</w:t>
-      </w:r>
-      <w:r>
-        <w:t>; funding acquisition</w:t>
-      </w:r>
-      <w:r>
-        <w:t xml:space="preserve"> (supporting)</w:t>
-      </w:r>
-      <w:r>
-        <w:t>; investigation</w:t>
-      </w:r>
-      <w:r>
-        <w:t xml:space="preserve"> (equal)</w:t>
-      </w:r>
-      <w:r>
-        <w:t>; methodology</w:t>
-      </w:r>
-      <w:r>
-        <w:t xml:space="preserve"> (equal)</w:t>
-      </w:r>
-      <w:r>
-        <w:t>; project administration</w:t>
-      </w:r>
-      <w:r>
-        <w:t xml:space="preserve"> (equal).</w:t>
-      </w:r>
-      <w:r>
-        <w:t xml:space="preserve"> </w:t>
-      </w:r>
-      <w:r>
-        <w:t>JMS: Funding acquisition</w:t>
-      </w:r>
-      <w:r>
-        <w:t xml:space="preserve"> (supporting)</w:t>
-      </w:r>
-      <w:r>
-        <w:t>; investigation</w:t>
-      </w:r>
-      <w:r>
-        <w:t xml:space="preserve"> (supporting)</w:t>
-      </w:r>
-      <w:r>
-        <w:t>; project administration</w:t>
-      </w:r>
-      <w:r>
-        <w:t xml:space="preserve"> (supporting). </w:t>
-      </w:r>
-      <w:r>
-        <w:t>KRK: Investigation</w:t>
-      </w:r>
-      <w:r>
-        <w:t xml:space="preserve"> (supporting). </w:t>
-      </w:r>
-      <w:r>
-        <w:t>EJL: Investigation</w:t>
-      </w:r>
-      <w:r>
-        <w:t xml:space="preserve"> (supporting). BM</w:t>
-      </w:r>
-      <w:r>
-        <w:t xml:space="preserve">: </w:t>
-      </w:r>
-      <w:r>
-        <w:t>I</w:t>
-      </w:r>
-      <w:r>
-        <w:t>nvestigation</w:t>
-      </w:r>
-      <w:r>
-        <w:t xml:space="preserve"> (supporting)</w:t>
-      </w:r>
-      <w:r>
-        <w:t>; methodology</w:t>
-      </w:r>
-      <w:r>
-        <w:t xml:space="preserve"> (supporting). </w:t>
-      </w:r>
-      <w:r>
-        <w:t>ALB: Investigation</w:t>
-      </w:r>
-      <w:r>
-        <w:t xml:space="preserve"> (supporting). </w:t>
-      </w:r>
-      <w:r>
-        <w:t>FJ: Funding acquisition</w:t>
-      </w:r>
-      <w:r>
-        <w:t xml:space="preserve"> (equal)</w:t>
-      </w:r>
-      <w:r>
-        <w:t>; project administration</w:t>
-      </w:r>
-      <w:r>
-        <w:t xml:space="preserve"> (supporting). </w:t>
-      </w:r>
-      <w:r>
-        <w:t>IMC: Conceptualization</w:t>
-      </w:r>
-      <w:r>
-        <w:t xml:space="preserve"> (equal)</w:t>
-      </w:r>
-      <w:r>
-        <w:t>; funding acquisition</w:t>
-      </w:r>
-      <w:r>
-        <w:t xml:space="preserve"> (equal)</w:t>
-      </w:r>
-      <w:r>
-        <w:t>; methodology</w:t>
-      </w:r>
-      <w:r>
-        <w:t xml:space="preserve"> (equal)</w:t>
-      </w:r>
-      <w:r>
-        <w:t>; project administration</w:t>
-      </w:r>
-      <w:r>
-        <w:t xml:space="preserve"> (equal)</w:t>
-      </w:r>
-      <w:r>
-        <w:t>; supervision</w:t>
-      </w:r>
-      <w:r>
-        <w:t xml:space="preserve">. All authors contributed to </w:t>
-      </w:r>
-      <w:r>
-        <w:t>writing – review &amp; editing</w:t>
-      </w:r>
-      <w:r>
-        <w:t>.</w:t>
-      </w:r>
-    </w:p>
-    <w:p>
-      <w:pPr>
-        <w:spacing w:line="480" w:lineRule="auto"/>
-      </w:pPr>
-    </w:p>
-    <w:p>
-      <w:pPr>
-        <w:spacing w:line="480" w:lineRule="auto"/>
-      </w:pPr>
-      <w:r>
-        <w:rPr>
-          <w:b/>
-          <w:bCs/>
-        </w:rPr>
-        <w:t>Keywords</w:t>
-      </w:r>
-      <w:r>
-        <w:t>: Nutrient recycling, Excretion, C</w:t>
-      </w:r>
-      <w:r>
-        <w:t xml:space="preserve">onsumer-mediated nutrient </w:t>
-      </w:r>
-      <w:r>
-        <w:t xml:space="preserve">cycling, Nitrogen, </w:t>
-      </w:r>
-      <w:proofErr w:type="gramStart"/>
-      <w:r>
-        <w:t>Kelp forest</w:t>
-      </w:r>
-      <w:proofErr w:type="gramEnd"/>
-      <w:r>
-        <w:t>, Rocky reef, Bottom-up effects, C</w:t>
-      </w:r>
-      <w:r>
-        <w:t>oastal marine ecosystems</w:t>
-      </w:r>
-    </w:p>
-    <w:p>
-      <w:pPr>
-        <w:spacing w:line="480" w:lineRule="auto"/>
-      </w:pPr>
     </w:p>
     <w:p>
       <w:pPr>

</xml_diff>